<commit_message>
Added pictures, READ, and CODE , Modified docx
</commit_message>
<xml_diff>
--- a/CarDocumentation.docx
+++ b/CarDocumentation.docx
@@ -31,25 +31,6 @@
     <w:p>
       <w:pPr>
         <w:pStyle w:val="Title"/>
-        <w:jc w:val="center"/>
-        <w:rPr>
-          <w:rFonts w:ascii="Times New Roman" w:hAnsi="Times New Roman" w:cs="Times New Roman"/>
-          <w:b/>
-          <w:sz w:val="72"/>
-        </w:rPr>
-      </w:pPr>
-      <w:r>
-        <w:rPr>
-          <w:rFonts w:ascii="Times New Roman" w:hAnsi="Times New Roman" w:cs="Times New Roman"/>
-          <w:b/>
-          <w:sz w:val="72"/>
-        </w:rPr>
-        <w:t>Proiect Măsurători și Traductoare</w:t>
-      </w:r>
-    </w:p>
-    <w:p>
-      <w:pPr>
-        <w:pStyle w:val="Title"/>
         <w:rPr>
           <w:sz w:val="44"/>
           <w:szCs w:val="44"/>
@@ -65,7 +46,7 @@
           <w:rFonts w:ascii="Times New Roman" w:eastAsia="Times New Roman" w:hAnsi="Times New Roman" w:cs="Times New Roman"/>
           <w:b/>
           <w:bCs/>
-          <w:sz w:val="56"/>
+          <w:sz w:val="96"/>
           <w:szCs w:val="27"/>
         </w:rPr>
       </w:pPr>
@@ -74,7 +55,7 @@
           <w:rFonts w:ascii="Times New Roman" w:eastAsia="Times New Roman" w:hAnsi="Times New Roman" w:cs="Times New Roman"/>
           <w:b/>
           <w:bCs/>
-          <w:sz w:val="56"/>
+          <w:sz w:val="96"/>
           <w:szCs w:val="27"/>
         </w:rPr>
         <w:t>Sistem de suspensie dinamic</w:t>
@@ -104,96 +85,48 @@
           <w:szCs w:val="44"/>
         </w:rPr>
       </w:pPr>
-      <w:r>
+    </w:p>
+    <w:p>
+      <w:pPr>
+        <w:jc w:val="center"/>
         <w:rPr>
           <w:sz w:val="44"/>
           <w:szCs w:val="44"/>
         </w:rPr>
-        <w:t>Anul II</w:t>
-      </w:r>
-    </w:p>
-    <w:p>
-      <w:pPr>
-        <w:jc w:val="center"/>
+      </w:pPr>
+      <w:r>
         <w:rPr>
           <w:sz w:val="44"/>
           <w:szCs w:val="44"/>
         </w:rPr>
-      </w:pPr>
-      <w:r>
+        <w:t>Facultatea de Automatică și Calculatoare</w:t>
+      </w:r>
+    </w:p>
+    <w:p>
+      <w:pPr>
+        <w:jc w:val="center"/>
         <w:rPr>
           <w:sz w:val="44"/>
           <w:szCs w:val="44"/>
         </w:rPr>
-        <w:t>Grupa 7</w:t>
-      </w:r>
-    </w:p>
-    <w:p>
-      <w:pPr>
-        <w:jc w:val="center"/>
+      </w:pPr>
+      <w:r>
         <w:rPr>
           <w:sz w:val="44"/>
           <w:szCs w:val="44"/>
         </w:rPr>
-      </w:pPr>
-    </w:p>
-    <w:p>
-      <w:pPr>
-        <w:jc w:val="center"/>
-        <w:rPr>
-          <w:sz w:val="44"/>
-          <w:szCs w:val="44"/>
-        </w:rPr>
-      </w:pPr>
-      <w:r>
-        <w:rPr>
-          <w:sz w:val="44"/>
-          <w:szCs w:val="44"/>
-        </w:rPr>
-        <w:t>Facultatea de Automatică și Calculatoare</w:t>
-      </w:r>
-    </w:p>
-    <w:p>
-      <w:pPr>
-        <w:jc w:val="center"/>
-        <w:rPr>
-          <w:sz w:val="44"/>
-          <w:szCs w:val="44"/>
-        </w:rPr>
-      </w:pPr>
-      <w:r>
-        <w:rPr>
-          <w:sz w:val="44"/>
-          <w:szCs w:val="44"/>
-        </w:rPr>
         <w:t>Secția Automatică și Informatică Aplicată</w:t>
       </w:r>
     </w:p>
-    <w:p>
-      <w:pPr>
-        <w:spacing w:before="100" w:beforeAutospacing="1" w:after="100" w:afterAutospacing="1" w:line="240" w:lineRule="auto"/>
-        <w:jc w:val="center"/>
-        <w:outlineLvl w:val="2"/>
-        <w:rPr>
-          <w:rFonts w:ascii="Times New Roman" w:eastAsia="Times New Roman" w:hAnsi="Times New Roman" w:cs="Times New Roman"/>
-          <w:b/>
-          <w:bCs/>
-          <w:sz w:val="36"/>
-          <w:szCs w:val="27"/>
-        </w:rPr>
-      </w:pPr>
-      <w:r>
-        <w:rPr>
-          <w:rFonts w:ascii="Times New Roman" w:eastAsia="Times New Roman" w:hAnsi="Times New Roman" w:cs="Times New Roman"/>
-          <w:b/>
-          <w:bCs/>
-          <w:sz w:val="36"/>
-          <w:szCs w:val="27"/>
-        </w:rPr>
-        <w:t>Contact: 0741156469</w:t>
-      </w:r>
-    </w:p>
     <w:p/>
+    <w:p/>
+    <w:p/>
+    <w:p/>
+    <w:p/>
+    <w:p>
+      <w:bookmarkStart w:id="0" w:name="_GoBack"/>
+      <w:bookmarkEnd w:id="0"/>
+    </w:p>
     <w:p/>
     <w:p/>
     <w:p>
@@ -3533,8 +3466,6 @@
           <w:rStyle w:val="HTMLCode"/>
         </w:rPr>
       </w:pPr>
-      <w:bookmarkStart w:id="0" w:name="_GoBack"/>
-      <w:bookmarkEnd w:id="0"/>
       <w:r>
         <w:rPr>
           <w:rStyle w:val="hljs-type"/>
@@ -19863,7 +19794,7 @@
             <w:noProof/>
             <w:sz w:val="36"/>
           </w:rPr>
-          <w:t>10</w:t>
+          <w:t>1</w:t>
         </w:r>
         <w:r>
           <w:rPr>
@@ -23591,7 +23522,7 @@
 </file>
 
 <file path=customXml/itemProps1.xml><?xml version="1.0" encoding="utf-8"?>
-<ds:datastoreItem xmlns:ds="http://schemas.openxmlformats.org/officeDocument/2006/customXml" ds:itemID="{A8C4CA6F-AAB9-4208-A952-61D344F9B1FA}">
+<ds:datastoreItem xmlns:ds="http://schemas.openxmlformats.org/officeDocument/2006/customXml" ds:itemID="{A9B60811-BC2C-4995-A660-538FB0C354A6}">
   <ds:schemaRefs>
     <ds:schemaRef ds:uri="http://schemas.openxmlformats.org/officeDocument/2006/bibliography"/>
   </ds:schemaRefs>

</xml_diff>